<commit_message>
Actualización de la formulacion de los ejercicios de la practica
</commit_message>
<xml_diff>
--- a/9 Analisis Multivariado/Trabajo 1/Analisis_Multivariado_Trabajo1_KevinHaquehua.docx
+++ b/9 Analisis Multivariado/Trabajo 1/Analisis_Multivariado_Trabajo1_KevinHaquehua.docx
@@ -34,7 +34,7 @@
         <w:t xml:space="preserve">14 de julio del 2025</w:t>
       </w:r>
     </w:p>
-    <w:bookmarkStart w:id="30" w:name="Xde664c66eaea6685eebd186dea066d7cf87137a"/>
+    <w:bookmarkStart w:id="38" w:name="Xde664c66eaea6685eebd186dea066d7cf87137a"/>
     <w:p>
       <w:pPr>
         <w:pStyle w:val="Ttulo1"/>
@@ -4382,7 +4382,1870 @@
     </w:p>
     <w:bookmarkEnd w:id="28"/>
     <w:bookmarkEnd w:id="29"/>
+    <w:bookmarkStart w:id="31" w:name="ejercicio-6"/>
+    <w:p>
+      <w:pPr>
+        <w:pStyle w:val="Ttulo2"/>
+      </w:pPr>
+      <w:r>
+        <w:t xml:space="preserve">Ejercicio 6</w:t>
+      </w:r>
+    </w:p>
+    <w:p>
+      <w:pPr>
+        <w:pStyle w:val="FirstParagraph"/>
+      </w:pPr>
+      <w:r>
+        <w:t xml:space="preserve">En una planta automotriz, se monitorean tres características de una pieza crítica: longitud (mm), peso (g) y dureza (Rockwell). Estas características siguen una distribución normal trivariada con:</w:t>
+      </w:r>
+    </w:p>
+    <w:p>
+      <w:pPr>
+        <w:pStyle w:val="SourceCode"/>
+      </w:pPr>
+      <w:r>
+        <w:rPr>
+          <w:rStyle w:val="NormalTok"/>
+        </w:rPr>
+        <w:t xml:space="preserve">E_X </w:t>
+      </w:r>
+      <w:r>
+        <w:rPr>
+          <w:rStyle w:val="OtherTok"/>
+        </w:rPr>
+        <w:t xml:space="preserve">&lt;-</w:t>
+      </w:r>
+      <w:r>
+        <w:rPr>
+          <w:rStyle w:val="NormalTok"/>
+        </w:rPr>
+        <w:t xml:space="preserve"> </w:t>
+      </w:r>
+      <w:r>
+        <w:rPr>
+          <w:rStyle w:val="FunctionTok"/>
+        </w:rPr>
+        <w:t xml:space="preserve">matrix</w:t>
+      </w:r>
+      <w:r>
+        <w:rPr>
+          <w:rStyle w:val="NormalTok"/>
+        </w:rPr>
+        <w:t xml:space="preserve">(</w:t>
+      </w:r>
+      <w:r>
+        <w:rPr>
+          <w:rStyle w:val="FunctionTok"/>
+        </w:rPr>
+        <w:t xml:space="preserve">c</w:t>
+      </w:r>
+      <w:r>
+        <w:rPr>
+          <w:rStyle w:val="NormalTok"/>
+        </w:rPr>
+        <w:t xml:space="preserve">(</w:t>
+      </w:r>
+      <w:r>
+        <w:rPr>
+          <w:rStyle w:val="DecValTok"/>
+        </w:rPr>
+        <w:t xml:space="preserve">25</w:t>
+      </w:r>
+      <w:r>
+        <w:rPr>
+          <w:rStyle w:val="NormalTok"/>
+        </w:rPr>
+        <w:t xml:space="preserve">, </w:t>
+      </w:r>
+      <w:r>
+        <w:rPr>
+          <w:rStyle w:val="DecValTok"/>
+        </w:rPr>
+        <w:t xml:space="preserve">200</w:t>
+      </w:r>
+      <w:r>
+        <w:rPr>
+          <w:rStyle w:val="NormalTok"/>
+        </w:rPr>
+        <w:t xml:space="preserve">, </w:t>
+      </w:r>
+      <w:r>
+        <w:rPr>
+          <w:rStyle w:val="DecValTok"/>
+        </w:rPr>
+        <w:t xml:space="preserve">60</w:t>
+      </w:r>
+      <w:r>
+        <w:rPr>
+          <w:rStyle w:val="NormalTok"/>
+        </w:rPr>
+        <w:t xml:space="preserve">),</w:t>
+      </w:r>
+      <w:r>
+        <w:rPr>
+          <w:rStyle w:val="DecValTok"/>
+        </w:rPr>
+        <w:t xml:space="preserve">3</w:t>
+      </w:r>
+      <w:r>
+        <w:rPr>
+          <w:rStyle w:val="NormalTok"/>
+        </w:rPr>
+        <w:t xml:space="preserve">,</w:t>
+      </w:r>
+      <w:r>
+        <w:rPr>
+          <w:rStyle w:val="DecValTok"/>
+        </w:rPr>
+        <w:t xml:space="preserve">1</w:t>
+      </w:r>
+      <w:r>
+        <w:rPr>
+          <w:rStyle w:val="NormalTok"/>
+        </w:rPr>
+        <w:t xml:space="preserve">) ; E_X</w:t>
+      </w:r>
+    </w:p>
+    <w:p>
+      <w:pPr>
+        <w:pStyle w:val="SourceCode"/>
+      </w:pPr>
+      <w:r>
+        <w:rPr>
+          <w:rStyle w:val="VerbatimChar"/>
+        </w:rPr>
+        <w:t xml:space="preserve">##      [,1]</w:t>
+      </w:r>
+      <w:r>
+        <w:br/>
+      </w:r>
+      <w:r>
+        <w:rPr>
+          <w:rStyle w:val="VerbatimChar"/>
+        </w:rPr>
+        <w:t xml:space="preserve">## [1,]   25</w:t>
+      </w:r>
+      <w:r>
+        <w:br/>
+      </w:r>
+      <w:r>
+        <w:rPr>
+          <w:rStyle w:val="VerbatimChar"/>
+        </w:rPr>
+        <w:t xml:space="preserve">## [2,]  200</w:t>
+      </w:r>
+      <w:r>
+        <w:br/>
+      </w:r>
+      <w:r>
+        <w:rPr>
+          <w:rStyle w:val="VerbatimChar"/>
+        </w:rPr>
+        <w:t xml:space="preserve">## [3,]   60</w:t>
+      </w:r>
+    </w:p>
+    <w:p>
+      <w:pPr>
+        <w:pStyle w:val="SourceCode"/>
+      </w:pPr>
+      <w:r>
+        <w:rPr>
+          <w:rStyle w:val="NormalTok"/>
+        </w:rPr>
+        <w:t xml:space="preserve">V </w:t>
+      </w:r>
+      <w:r>
+        <w:rPr>
+          <w:rStyle w:val="OtherTok"/>
+        </w:rPr>
+        <w:t xml:space="preserve">&lt;-</w:t>
+      </w:r>
+      <w:r>
+        <w:rPr>
+          <w:rStyle w:val="NormalTok"/>
+        </w:rPr>
+        <w:t xml:space="preserve"> </w:t>
+      </w:r>
+      <w:r>
+        <w:rPr>
+          <w:rStyle w:val="FunctionTok"/>
+        </w:rPr>
+        <w:t xml:space="preserve">matrix</w:t>
+      </w:r>
+      <w:r>
+        <w:rPr>
+          <w:rStyle w:val="NormalTok"/>
+        </w:rPr>
+        <w:t xml:space="preserve">(</w:t>
+      </w:r>
+      <w:r>
+        <w:rPr>
+          <w:rStyle w:val="FunctionTok"/>
+        </w:rPr>
+        <w:t xml:space="preserve">c</w:t>
+      </w:r>
+      <w:r>
+        <w:rPr>
+          <w:rStyle w:val="NormalTok"/>
+        </w:rPr>
+        <w:t xml:space="preserve">(</w:t>
+      </w:r>
+      <w:r>
+        <w:rPr>
+          <w:rStyle w:val="FloatTok"/>
+        </w:rPr>
+        <w:t xml:space="preserve">1.2</w:t>
+      </w:r>
+      <w:r>
+        <w:rPr>
+          <w:rStyle w:val="NormalTok"/>
+        </w:rPr>
+        <w:t xml:space="preserve">, </w:t>
+      </w:r>
+      <w:r>
+        <w:rPr>
+          <w:rStyle w:val="DecValTok"/>
+        </w:rPr>
+        <w:t xml:space="preserve">3</w:t>
+      </w:r>
+      <w:r>
+        <w:rPr>
+          <w:rStyle w:val="NormalTok"/>
+        </w:rPr>
+        <w:t xml:space="preserve">, </w:t>
+      </w:r>
+      <w:r>
+        <w:rPr>
+          <w:rStyle w:val="FloatTok"/>
+        </w:rPr>
+        <w:t xml:space="preserve">0.5</w:t>
+      </w:r>
+      <w:r>
+        <w:rPr>
+          <w:rStyle w:val="NormalTok"/>
+        </w:rPr>
+        <w:t xml:space="preserve">, </w:t>
+      </w:r>
+      <w:r>
+        <w:rPr>
+          <w:rStyle w:val="DecValTok"/>
+        </w:rPr>
+        <w:t xml:space="preserve">3</w:t>
+      </w:r>
+      <w:r>
+        <w:rPr>
+          <w:rStyle w:val="NormalTok"/>
+        </w:rPr>
+        <w:t xml:space="preserve">, </w:t>
+      </w:r>
+      <w:r>
+        <w:rPr>
+          <w:rStyle w:val="DecValTok"/>
+        </w:rPr>
+        <w:t xml:space="preserve">25</w:t>
+      </w:r>
+      <w:r>
+        <w:rPr>
+          <w:rStyle w:val="NormalTok"/>
+        </w:rPr>
+        <w:t xml:space="preserve">, </w:t>
+      </w:r>
+      <w:r>
+        <w:rPr>
+          <w:rStyle w:val="DecValTok"/>
+        </w:rPr>
+        <w:t xml:space="preserve">2</w:t>
+      </w:r>
+      <w:r>
+        <w:rPr>
+          <w:rStyle w:val="NormalTok"/>
+        </w:rPr>
+        <w:t xml:space="preserve">, </w:t>
+      </w:r>
+      <w:r>
+        <w:rPr>
+          <w:rStyle w:val="FloatTok"/>
+        </w:rPr>
+        <w:t xml:space="preserve">0.5</w:t>
+      </w:r>
+      <w:r>
+        <w:rPr>
+          <w:rStyle w:val="NormalTok"/>
+        </w:rPr>
+        <w:t xml:space="preserve">, </w:t>
+      </w:r>
+      <w:r>
+        <w:rPr>
+          <w:rStyle w:val="DecValTok"/>
+        </w:rPr>
+        <w:t xml:space="preserve">2</w:t>
+      </w:r>
+      <w:r>
+        <w:rPr>
+          <w:rStyle w:val="NormalTok"/>
+        </w:rPr>
+        <w:t xml:space="preserve">, </w:t>
+      </w:r>
+      <w:r>
+        <w:rPr>
+          <w:rStyle w:val="DecValTok"/>
+        </w:rPr>
+        <w:t xml:space="preserve">4</w:t>
+      </w:r>
+      <w:r>
+        <w:rPr>
+          <w:rStyle w:val="NormalTok"/>
+        </w:rPr>
+        <w:t xml:space="preserve">),</w:t>
+      </w:r>
+      <w:r>
+        <w:rPr>
+          <w:rStyle w:val="DecValTok"/>
+        </w:rPr>
+        <w:t xml:space="preserve">3</w:t>
+      </w:r>
+      <w:r>
+        <w:rPr>
+          <w:rStyle w:val="NormalTok"/>
+        </w:rPr>
+        <w:t xml:space="preserve">,</w:t>
+      </w:r>
+      <w:r>
+        <w:rPr>
+          <w:rStyle w:val="DecValTok"/>
+        </w:rPr>
+        <w:t xml:space="preserve">3</w:t>
+      </w:r>
+      <w:r>
+        <w:rPr>
+          <w:rStyle w:val="NormalTok"/>
+        </w:rPr>
+        <w:t xml:space="preserve">) ; V</w:t>
+      </w:r>
+    </w:p>
+    <w:p>
+      <w:pPr>
+        <w:pStyle w:val="SourceCode"/>
+      </w:pPr>
+      <w:r>
+        <w:rPr>
+          <w:rStyle w:val="VerbatimChar"/>
+        </w:rPr>
+        <w:t xml:space="preserve">##      [,1] [,2] [,3]</w:t>
+      </w:r>
+      <w:r>
+        <w:br/>
+      </w:r>
+      <w:r>
+        <w:rPr>
+          <w:rStyle w:val="VerbatimChar"/>
+        </w:rPr>
+        <w:t xml:space="preserve">## [1,]  1.2    3  0.5</w:t>
+      </w:r>
+      <w:r>
+        <w:br/>
+      </w:r>
+      <w:r>
+        <w:rPr>
+          <w:rStyle w:val="VerbatimChar"/>
+        </w:rPr>
+        <w:t xml:space="preserve">## [2,]  3.0   25  2.0</w:t>
+      </w:r>
+      <w:r>
+        <w:br/>
+      </w:r>
+      <w:r>
+        <w:rPr>
+          <w:rStyle w:val="VerbatimChar"/>
+        </w:rPr>
+        <w:t xml:space="preserve">## [3,]  0.5    2  4.0</w:t>
+      </w:r>
+    </w:p>
+    <w:p>
+      <w:pPr>
+        <w:pStyle w:val="Compact"/>
+        <w:numPr>
+          <w:ilvl w:val="0"/>
+          <w:numId w:val="1003"/>
+        </w:numPr>
+      </w:pPr>
+      <w:r>
+        <w:t xml:space="preserve">¿Cuál es la probabilidad de que una pieza tenga dureza mayor a 65?</w:t>
+      </w:r>
+    </w:p>
+    <w:p>
+      <w:pPr>
+        <w:pStyle w:val="Compact"/>
+        <w:numPr>
+          <w:ilvl w:val="0"/>
+          <w:numId w:val="1003"/>
+        </w:numPr>
+      </w:pPr>
+      <w:r>
+        <w:t xml:space="preserve">¿Cuál es la densidad condicional de la dureza dado que la longitud fue 24 mm y el peso 190 g?</w:t>
+      </w:r>
+    </w:p>
+    <w:p>
+      <w:pPr>
+        <w:pStyle w:val="Compact"/>
+        <w:numPr>
+          <w:ilvl w:val="0"/>
+          <w:numId w:val="1003"/>
+        </w:numPr>
+      </w:pPr>
+      <w:r>
+        <w:t xml:space="preserve">¿Simule 100 observaciones y grafique las elipses de confianza bivariadas (longitud vs peso, peso vs dureza)?</w:t>
+      </w:r>
+    </w:p>
+    <w:bookmarkStart w:id="30" w:name="solución-5"/>
+    <w:p>
+      <w:pPr>
+        <w:pStyle w:val="Ttulo3"/>
+      </w:pPr>
+      <w:r>
+        <w:t xml:space="preserve">Solución</w:t>
+      </w:r>
+    </w:p>
+    <w:p>
+      <w:pPr>
+        <w:pStyle w:val="FirstParagraph"/>
+      </w:pPr>
+      <w:r>
+        <w:t xml:space="preserve">Aca va la solución</w:t>
+      </w:r>
+    </w:p>
     <w:bookmarkEnd w:id="30"/>
+    <w:bookmarkEnd w:id="31"/>
+    <w:bookmarkStart w:id="33" w:name="ejercicio-7"/>
+    <w:p>
+      <w:pPr>
+        <w:pStyle w:val="Ttulo2"/>
+      </w:pPr>
+      <w:r>
+        <w:t xml:space="preserve">Ejercicio 7</w:t>
+      </w:r>
+    </w:p>
+    <w:p>
+      <w:pPr>
+        <w:pStyle w:val="FirstParagraph"/>
+      </w:pPr>
+      <w:r>
+        <w:t xml:space="preserve">Se estudia la respuesta a un tratamiento en pacientes diabéticos midiendo: glucosa en sangre, presión arterial sistólica y frecuencia cardíaca. Se modelan como una variable aleatoria normal trivariada:</w:t>
+      </w:r>
+    </w:p>
+    <w:p>
+      <w:pPr>
+        <w:pStyle w:val="SourceCode"/>
+      </w:pPr>
+      <w:r>
+        <w:rPr>
+          <w:rStyle w:val="NormalTok"/>
+        </w:rPr>
+        <w:t xml:space="preserve">E_X </w:t>
+      </w:r>
+      <w:r>
+        <w:rPr>
+          <w:rStyle w:val="OtherTok"/>
+        </w:rPr>
+        <w:t xml:space="preserve">&lt;-</w:t>
+      </w:r>
+      <w:r>
+        <w:rPr>
+          <w:rStyle w:val="NormalTok"/>
+        </w:rPr>
+        <w:t xml:space="preserve"> </w:t>
+      </w:r>
+      <w:r>
+        <w:rPr>
+          <w:rStyle w:val="FunctionTok"/>
+        </w:rPr>
+        <w:t xml:space="preserve">matrix</w:t>
+      </w:r>
+      <w:r>
+        <w:rPr>
+          <w:rStyle w:val="NormalTok"/>
+        </w:rPr>
+        <w:t xml:space="preserve">(</w:t>
+      </w:r>
+      <w:r>
+        <w:rPr>
+          <w:rStyle w:val="FunctionTok"/>
+        </w:rPr>
+        <w:t xml:space="preserve">c</w:t>
+      </w:r>
+      <w:r>
+        <w:rPr>
+          <w:rStyle w:val="NormalTok"/>
+        </w:rPr>
+        <w:t xml:space="preserve">(</w:t>
+      </w:r>
+      <w:r>
+        <w:rPr>
+          <w:rStyle w:val="DecValTok"/>
+        </w:rPr>
+        <w:t xml:space="preserve">90</w:t>
+      </w:r>
+      <w:r>
+        <w:rPr>
+          <w:rStyle w:val="NormalTok"/>
+        </w:rPr>
+        <w:t xml:space="preserve">, </w:t>
+      </w:r>
+      <w:r>
+        <w:rPr>
+          <w:rStyle w:val="DecValTok"/>
+        </w:rPr>
+        <w:t xml:space="preserve">130</w:t>
+      </w:r>
+      <w:r>
+        <w:rPr>
+          <w:rStyle w:val="NormalTok"/>
+        </w:rPr>
+        <w:t xml:space="preserve">, </w:t>
+      </w:r>
+      <w:r>
+        <w:rPr>
+          <w:rStyle w:val="DecValTok"/>
+        </w:rPr>
+        <w:t xml:space="preserve">72</w:t>
+      </w:r>
+      <w:r>
+        <w:rPr>
+          <w:rStyle w:val="NormalTok"/>
+        </w:rPr>
+        <w:t xml:space="preserve">),</w:t>
+      </w:r>
+      <w:r>
+        <w:rPr>
+          <w:rStyle w:val="DecValTok"/>
+        </w:rPr>
+        <w:t xml:space="preserve">3</w:t>
+      </w:r>
+      <w:r>
+        <w:rPr>
+          <w:rStyle w:val="NormalTok"/>
+        </w:rPr>
+        <w:t xml:space="preserve">,</w:t>
+      </w:r>
+      <w:r>
+        <w:rPr>
+          <w:rStyle w:val="DecValTok"/>
+        </w:rPr>
+        <w:t xml:space="preserve">1</w:t>
+      </w:r>
+      <w:r>
+        <w:rPr>
+          <w:rStyle w:val="NormalTok"/>
+        </w:rPr>
+        <w:t xml:space="preserve">) ; E_X</w:t>
+      </w:r>
+    </w:p>
+    <w:p>
+      <w:pPr>
+        <w:pStyle w:val="SourceCode"/>
+      </w:pPr>
+      <w:r>
+        <w:rPr>
+          <w:rStyle w:val="VerbatimChar"/>
+        </w:rPr>
+        <w:t xml:space="preserve">##      [,1]</w:t>
+      </w:r>
+      <w:r>
+        <w:br/>
+      </w:r>
+      <w:r>
+        <w:rPr>
+          <w:rStyle w:val="VerbatimChar"/>
+        </w:rPr>
+        <w:t xml:space="preserve">## [1,]   90</w:t>
+      </w:r>
+      <w:r>
+        <w:br/>
+      </w:r>
+      <w:r>
+        <w:rPr>
+          <w:rStyle w:val="VerbatimChar"/>
+        </w:rPr>
+        <w:t xml:space="preserve">## [2,]  130</w:t>
+      </w:r>
+      <w:r>
+        <w:br/>
+      </w:r>
+      <w:r>
+        <w:rPr>
+          <w:rStyle w:val="VerbatimChar"/>
+        </w:rPr>
+        <w:t xml:space="preserve">## [3,]   72</w:t>
+      </w:r>
+    </w:p>
+    <w:p>
+      <w:pPr>
+        <w:pStyle w:val="SourceCode"/>
+      </w:pPr>
+      <w:r>
+        <w:rPr>
+          <w:rStyle w:val="NormalTok"/>
+        </w:rPr>
+        <w:t xml:space="preserve">SIGMA </w:t>
+      </w:r>
+      <w:r>
+        <w:rPr>
+          <w:rStyle w:val="OtherTok"/>
+        </w:rPr>
+        <w:t xml:space="preserve">&lt;-</w:t>
+      </w:r>
+      <w:r>
+        <w:rPr>
+          <w:rStyle w:val="NormalTok"/>
+        </w:rPr>
+        <w:t xml:space="preserve"> </w:t>
+      </w:r>
+      <w:r>
+        <w:rPr>
+          <w:rStyle w:val="FunctionTok"/>
+        </w:rPr>
+        <w:t xml:space="preserve">matrix</w:t>
+      </w:r>
+      <w:r>
+        <w:rPr>
+          <w:rStyle w:val="NormalTok"/>
+        </w:rPr>
+        <w:t xml:space="preserve">(</w:t>
+      </w:r>
+      <w:r>
+        <w:rPr>
+          <w:rStyle w:val="FunctionTok"/>
+        </w:rPr>
+        <w:t xml:space="preserve">c</w:t>
+      </w:r>
+      <w:r>
+        <w:rPr>
+          <w:rStyle w:val="NormalTok"/>
+        </w:rPr>
+        <w:t xml:space="preserve">(</w:t>
+      </w:r>
+      <w:r>
+        <w:rPr>
+          <w:rStyle w:val="DecValTok"/>
+        </w:rPr>
+        <w:t xml:space="preserve">25</w:t>
+      </w:r>
+      <w:r>
+        <w:rPr>
+          <w:rStyle w:val="NormalTok"/>
+        </w:rPr>
+        <w:t xml:space="preserve">, </w:t>
+      </w:r>
+      <w:r>
+        <w:rPr>
+          <w:rStyle w:val="DecValTok"/>
+        </w:rPr>
+        <w:t xml:space="preserve">10</w:t>
+      </w:r>
+      <w:r>
+        <w:rPr>
+          <w:rStyle w:val="NormalTok"/>
+        </w:rPr>
+        <w:t xml:space="preserve">, </w:t>
+      </w:r>
+      <w:r>
+        <w:rPr>
+          <w:rStyle w:val="DecValTok"/>
+        </w:rPr>
+        <w:t xml:space="preserve">5</w:t>
+      </w:r>
+      <w:r>
+        <w:rPr>
+          <w:rStyle w:val="NormalTok"/>
+        </w:rPr>
+        <w:t xml:space="preserve">, </w:t>
+      </w:r>
+      <w:r>
+        <w:rPr>
+          <w:rStyle w:val="DecValTok"/>
+        </w:rPr>
+        <w:t xml:space="preserve">10</w:t>
+      </w:r>
+      <w:r>
+        <w:rPr>
+          <w:rStyle w:val="NormalTok"/>
+        </w:rPr>
+        <w:t xml:space="preserve">, </w:t>
+      </w:r>
+      <w:r>
+        <w:rPr>
+          <w:rStyle w:val="DecValTok"/>
+        </w:rPr>
+        <w:t xml:space="preserve">100</w:t>
+      </w:r>
+      <w:r>
+        <w:rPr>
+          <w:rStyle w:val="NormalTok"/>
+        </w:rPr>
+        <w:t xml:space="preserve">, </w:t>
+      </w:r>
+      <w:r>
+        <w:rPr>
+          <w:rStyle w:val="DecValTok"/>
+        </w:rPr>
+        <w:t xml:space="preserve">8</w:t>
+      </w:r>
+      <w:r>
+        <w:rPr>
+          <w:rStyle w:val="NormalTok"/>
+        </w:rPr>
+        <w:t xml:space="preserve">, </w:t>
+      </w:r>
+      <w:r>
+        <w:rPr>
+          <w:rStyle w:val="DecValTok"/>
+        </w:rPr>
+        <w:t xml:space="preserve">5</w:t>
+      </w:r>
+      <w:r>
+        <w:rPr>
+          <w:rStyle w:val="NormalTok"/>
+        </w:rPr>
+        <w:t xml:space="preserve">, </w:t>
+      </w:r>
+      <w:r>
+        <w:rPr>
+          <w:rStyle w:val="DecValTok"/>
+        </w:rPr>
+        <w:t xml:space="preserve">8</w:t>
+      </w:r>
+      <w:r>
+        <w:rPr>
+          <w:rStyle w:val="NormalTok"/>
+        </w:rPr>
+        <w:t xml:space="preserve">, </w:t>
+      </w:r>
+      <w:r>
+        <w:rPr>
+          <w:rStyle w:val="DecValTok"/>
+        </w:rPr>
+        <w:t xml:space="preserve">36</w:t>
+      </w:r>
+      <w:r>
+        <w:rPr>
+          <w:rStyle w:val="NormalTok"/>
+        </w:rPr>
+        <w:t xml:space="preserve">),</w:t>
+      </w:r>
+      <w:r>
+        <w:rPr>
+          <w:rStyle w:val="DecValTok"/>
+        </w:rPr>
+        <w:t xml:space="preserve">3</w:t>
+      </w:r>
+      <w:r>
+        <w:rPr>
+          <w:rStyle w:val="NormalTok"/>
+        </w:rPr>
+        <w:t xml:space="preserve">,</w:t>
+      </w:r>
+      <w:r>
+        <w:rPr>
+          <w:rStyle w:val="DecValTok"/>
+        </w:rPr>
+        <w:t xml:space="preserve">3</w:t>
+      </w:r>
+      <w:r>
+        <w:rPr>
+          <w:rStyle w:val="NormalTok"/>
+        </w:rPr>
+        <w:t xml:space="preserve">) ; SIGMA</w:t>
+      </w:r>
+    </w:p>
+    <w:p>
+      <w:pPr>
+        <w:pStyle w:val="SourceCode"/>
+      </w:pPr>
+      <w:r>
+        <w:rPr>
+          <w:rStyle w:val="VerbatimChar"/>
+        </w:rPr>
+        <w:t xml:space="preserve">##      [,1] [,2] [,3]</w:t>
+      </w:r>
+      <w:r>
+        <w:br/>
+      </w:r>
+      <w:r>
+        <w:rPr>
+          <w:rStyle w:val="VerbatimChar"/>
+        </w:rPr>
+        <w:t xml:space="preserve">## [1,]   25   10    5</w:t>
+      </w:r>
+      <w:r>
+        <w:br/>
+      </w:r>
+      <w:r>
+        <w:rPr>
+          <w:rStyle w:val="VerbatimChar"/>
+        </w:rPr>
+        <w:t xml:space="preserve">## [2,]   10  100    8</w:t>
+      </w:r>
+      <w:r>
+        <w:br/>
+      </w:r>
+      <w:r>
+        <w:rPr>
+          <w:rStyle w:val="VerbatimChar"/>
+        </w:rPr>
+        <w:t xml:space="preserve">## [3,]    5    8   36</w:t>
+      </w:r>
+    </w:p>
+    <w:p>
+      <w:pPr>
+        <w:pStyle w:val="Compact"/>
+        <w:numPr>
+          <w:ilvl w:val="0"/>
+          <w:numId w:val="1004"/>
+        </w:numPr>
+      </w:pPr>
+      <w:r>
+        <w:t xml:space="preserve">¿Cuál es la distribución del promedio muestral si se toman 25 pacientes?</w:t>
+      </w:r>
+    </w:p>
+    <w:p>
+      <w:pPr>
+        <w:pStyle w:val="Compact"/>
+        <w:numPr>
+          <w:ilvl w:val="0"/>
+          <w:numId w:val="1004"/>
+        </w:numPr>
+      </w:pPr>
+      <w:r>
+        <w:t xml:space="preserve">Hallar el intervalo simultáneo de confianza del 95% para los tres parámetros</w:t>
+      </w:r>
+    </w:p>
+    <w:bookmarkStart w:id="32" w:name="solución-6"/>
+    <w:p>
+      <w:pPr>
+        <w:pStyle w:val="Ttulo3"/>
+      </w:pPr>
+      <w:r>
+        <w:t xml:space="preserve">Solución</w:t>
+      </w:r>
+    </w:p>
+    <w:p>
+      <w:pPr>
+        <w:pStyle w:val="FirstParagraph"/>
+      </w:pPr>
+      <w:r>
+        <w:t xml:space="preserve">Aca va la solución</w:t>
+      </w:r>
+    </w:p>
+    <w:bookmarkEnd w:id="32"/>
+    <w:bookmarkEnd w:id="33"/>
+    <w:bookmarkStart w:id="35" w:name="ejercicio-8"/>
+    <w:p>
+      <w:pPr>
+        <w:pStyle w:val="Ttulo2"/>
+      </w:pPr>
+      <w:r>
+        <w:t xml:space="preserve">Ejercicio 8</w:t>
+      </w:r>
+    </w:p>
+    <w:p>
+      <w:pPr>
+        <w:pStyle w:val="FirstParagraph"/>
+      </w:pPr>
+      <w:r>
+        <w:t xml:space="preserve">A 60 estudiantes se les aplican tres pruebas: memoria verbal, razonamiento lógico y velocidad de procesamiento. Se asume una distribución normal trivariada:</w:t>
+      </w:r>
+    </w:p>
+    <w:p>
+      <w:pPr>
+        <w:pStyle w:val="SourceCode"/>
+      </w:pPr>
+      <w:r>
+        <w:rPr>
+          <w:rStyle w:val="NormalTok"/>
+        </w:rPr>
+        <w:t xml:space="preserve">mu </w:t>
+      </w:r>
+      <w:r>
+        <w:rPr>
+          <w:rStyle w:val="OtherTok"/>
+        </w:rPr>
+        <w:t xml:space="preserve">&lt;-</w:t>
+      </w:r>
+      <w:r>
+        <w:rPr>
+          <w:rStyle w:val="NormalTok"/>
+        </w:rPr>
+        <w:t xml:space="preserve"> </w:t>
+      </w:r>
+      <w:r>
+        <w:rPr>
+          <w:rStyle w:val="FunctionTok"/>
+        </w:rPr>
+        <w:t xml:space="preserve">matrix</w:t>
+      </w:r>
+      <w:r>
+        <w:rPr>
+          <w:rStyle w:val="NormalTok"/>
+        </w:rPr>
+        <w:t xml:space="preserve">(</w:t>
+      </w:r>
+      <w:r>
+        <w:rPr>
+          <w:rStyle w:val="FunctionTok"/>
+        </w:rPr>
+        <w:t xml:space="preserve">c</w:t>
+      </w:r>
+      <w:r>
+        <w:rPr>
+          <w:rStyle w:val="NormalTok"/>
+        </w:rPr>
+        <w:t xml:space="preserve">(</w:t>
+      </w:r>
+      <w:r>
+        <w:rPr>
+          <w:rStyle w:val="DecValTok"/>
+        </w:rPr>
+        <w:t xml:space="preserve">100</w:t>
+      </w:r>
+      <w:r>
+        <w:rPr>
+          <w:rStyle w:val="NormalTok"/>
+        </w:rPr>
+        <w:t xml:space="preserve">, </w:t>
+      </w:r>
+      <w:r>
+        <w:rPr>
+          <w:rStyle w:val="DecValTok"/>
+        </w:rPr>
+        <w:t xml:space="preserve">105</w:t>
+      </w:r>
+      <w:r>
+        <w:rPr>
+          <w:rStyle w:val="NormalTok"/>
+        </w:rPr>
+        <w:t xml:space="preserve">, </w:t>
+      </w:r>
+      <w:r>
+        <w:rPr>
+          <w:rStyle w:val="DecValTok"/>
+        </w:rPr>
+        <w:t xml:space="preserve">95</w:t>
+      </w:r>
+      <w:r>
+        <w:rPr>
+          <w:rStyle w:val="NormalTok"/>
+        </w:rPr>
+        <w:t xml:space="preserve">)) ; mu</w:t>
+      </w:r>
+    </w:p>
+    <w:p>
+      <w:pPr>
+        <w:pStyle w:val="SourceCode"/>
+      </w:pPr>
+      <w:r>
+        <w:rPr>
+          <w:rStyle w:val="VerbatimChar"/>
+        </w:rPr>
+        <w:t xml:space="preserve">##      [,1]</w:t>
+      </w:r>
+      <w:r>
+        <w:br/>
+      </w:r>
+      <w:r>
+        <w:rPr>
+          <w:rStyle w:val="VerbatimChar"/>
+        </w:rPr>
+        <w:t xml:space="preserve">## [1,]  100</w:t>
+      </w:r>
+      <w:r>
+        <w:br/>
+      </w:r>
+      <w:r>
+        <w:rPr>
+          <w:rStyle w:val="VerbatimChar"/>
+        </w:rPr>
+        <w:t xml:space="preserve">## [2,]  105</w:t>
+      </w:r>
+      <w:r>
+        <w:br/>
+      </w:r>
+      <w:r>
+        <w:rPr>
+          <w:rStyle w:val="VerbatimChar"/>
+        </w:rPr>
+        <w:t xml:space="preserve">## [3,]   95</w:t>
+      </w:r>
+    </w:p>
+    <w:p>
+      <w:pPr>
+        <w:pStyle w:val="SourceCode"/>
+      </w:pPr>
+      <w:r>
+        <w:rPr>
+          <w:rStyle w:val="NormalTok"/>
+        </w:rPr>
+        <w:t xml:space="preserve">Sigma </w:t>
+      </w:r>
+      <w:r>
+        <w:rPr>
+          <w:rStyle w:val="OtherTok"/>
+        </w:rPr>
+        <w:t xml:space="preserve">&lt;-</w:t>
+      </w:r>
+      <w:r>
+        <w:rPr>
+          <w:rStyle w:val="NormalTok"/>
+        </w:rPr>
+        <w:t xml:space="preserve"> </w:t>
+      </w:r>
+      <w:r>
+        <w:rPr>
+          <w:rStyle w:val="FunctionTok"/>
+        </w:rPr>
+        <w:t xml:space="preserve">matrix</w:t>
+      </w:r>
+      <w:r>
+        <w:rPr>
+          <w:rStyle w:val="NormalTok"/>
+        </w:rPr>
+        <w:t xml:space="preserve">(</w:t>
+      </w:r>
+      <w:r>
+        <w:rPr>
+          <w:rStyle w:val="FunctionTok"/>
+        </w:rPr>
+        <w:t xml:space="preserve">c</w:t>
+      </w:r>
+      <w:r>
+        <w:rPr>
+          <w:rStyle w:val="NormalTok"/>
+        </w:rPr>
+        <w:t xml:space="preserve">(</w:t>
+      </w:r>
+      <w:r>
+        <w:rPr>
+          <w:rStyle w:val="DecValTok"/>
+        </w:rPr>
+        <w:t xml:space="preserve">15</w:t>
+      </w:r>
+      <w:r>
+        <w:rPr>
+          <w:rStyle w:val="NormalTok"/>
+        </w:rPr>
+        <w:t xml:space="preserve">, </w:t>
+      </w:r>
+      <w:r>
+        <w:rPr>
+          <w:rStyle w:val="DecValTok"/>
+        </w:rPr>
+        <w:t xml:space="preserve">10</w:t>
+      </w:r>
+      <w:r>
+        <w:rPr>
+          <w:rStyle w:val="NormalTok"/>
+        </w:rPr>
+        <w:t xml:space="preserve">, </w:t>
+      </w:r>
+      <w:r>
+        <w:rPr>
+          <w:rStyle w:val="DecValTok"/>
+        </w:rPr>
+        <w:t xml:space="preserve">5</w:t>
+      </w:r>
+      <w:r>
+        <w:rPr>
+          <w:rStyle w:val="NormalTok"/>
+        </w:rPr>
+        <w:t xml:space="preserve">, </w:t>
+      </w:r>
+      <w:r>
+        <w:rPr>
+          <w:rStyle w:val="DecValTok"/>
+        </w:rPr>
+        <w:t xml:space="preserve">10</w:t>
+      </w:r>
+      <w:r>
+        <w:rPr>
+          <w:rStyle w:val="NormalTok"/>
+        </w:rPr>
+        <w:t xml:space="preserve">, </w:t>
+      </w:r>
+      <w:r>
+        <w:rPr>
+          <w:rStyle w:val="DecValTok"/>
+        </w:rPr>
+        <w:t xml:space="preserve">20</w:t>
+      </w:r>
+      <w:r>
+        <w:rPr>
+          <w:rStyle w:val="NormalTok"/>
+        </w:rPr>
+        <w:t xml:space="preserve">, </w:t>
+      </w:r>
+      <w:r>
+        <w:rPr>
+          <w:rStyle w:val="DecValTok"/>
+        </w:rPr>
+        <w:t xml:space="preserve">8</w:t>
+      </w:r>
+      <w:r>
+        <w:rPr>
+          <w:rStyle w:val="NormalTok"/>
+        </w:rPr>
+        <w:t xml:space="preserve">, </w:t>
+      </w:r>
+      <w:r>
+        <w:rPr>
+          <w:rStyle w:val="DecValTok"/>
+        </w:rPr>
+        <w:t xml:space="preserve">5</w:t>
+      </w:r>
+      <w:r>
+        <w:rPr>
+          <w:rStyle w:val="NormalTok"/>
+        </w:rPr>
+        <w:t xml:space="preserve">, </w:t>
+      </w:r>
+      <w:r>
+        <w:rPr>
+          <w:rStyle w:val="DecValTok"/>
+        </w:rPr>
+        <w:t xml:space="preserve">8</w:t>
+      </w:r>
+      <w:r>
+        <w:rPr>
+          <w:rStyle w:val="NormalTok"/>
+        </w:rPr>
+        <w:t xml:space="preserve">, </w:t>
+      </w:r>
+      <w:r>
+        <w:rPr>
+          <w:rStyle w:val="DecValTok"/>
+        </w:rPr>
+        <w:t xml:space="preserve">10</w:t>
+      </w:r>
+      <w:r>
+        <w:rPr>
+          <w:rStyle w:val="NormalTok"/>
+        </w:rPr>
+        <w:t xml:space="preserve">),</w:t>
+      </w:r>
+      <w:r>
+        <w:rPr>
+          <w:rStyle w:val="DecValTok"/>
+        </w:rPr>
+        <w:t xml:space="preserve">3</w:t>
+      </w:r>
+      <w:r>
+        <w:rPr>
+          <w:rStyle w:val="NormalTok"/>
+        </w:rPr>
+        <w:t xml:space="preserve">,</w:t>
+      </w:r>
+      <w:r>
+        <w:rPr>
+          <w:rStyle w:val="DecValTok"/>
+        </w:rPr>
+        <w:t xml:space="preserve">3</w:t>
+      </w:r>
+      <w:r>
+        <w:rPr>
+          <w:rStyle w:val="NormalTok"/>
+        </w:rPr>
+        <w:t xml:space="preserve">) ; Sigma</w:t>
+      </w:r>
+    </w:p>
+    <w:p>
+      <w:pPr>
+        <w:pStyle w:val="SourceCode"/>
+      </w:pPr>
+      <w:r>
+        <w:rPr>
+          <w:rStyle w:val="VerbatimChar"/>
+        </w:rPr>
+        <w:t xml:space="preserve">##      [,1] [,2] [,3]</w:t>
+      </w:r>
+      <w:r>
+        <w:br/>
+      </w:r>
+      <w:r>
+        <w:rPr>
+          <w:rStyle w:val="VerbatimChar"/>
+        </w:rPr>
+        <w:t xml:space="preserve">## [1,]   15   10    5</w:t>
+      </w:r>
+      <w:r>
+        <w:br/>
+      </w:r>
+      <w:r>
+        <w:rPr>
+          <w:rStyle w:val="VerbatimChar"/>
+        </w:rPr>
+        <w:t xml:space="preserve">## [2,]   10   20    8</w:t>
+      </w:r>
+      <w:r>
+        <w:br/>
+      </w:r>
+      <w:r>
+        <w:rPr>
+          <w:rStyle w:val="VerbatimChar"/>
+        </w:rPr>
+        <w:t xml:space="preserve">## [3,]    5    8   10</w:t>
+      </w:r>
+    </w:p>
+    <w:p>
+      <w:pPr>
+        <w:pStyle w:val="Compact"/>
+        <w:numPr>
+          <w:ilvl w:val="0"/>
+          <w:numId w:val="1005"/>
+        </w:numPr>
+      </w:pPr>
+      <w:r>
+        <w:t xml:space="preserve">¿Cuál es la distribución de la puntuación total combinada?</w:t>
+      </w:r>
+    </w:p>
+    <w:p>
+      <w:pPr>
+        <w:pStyle w:val="Compact"/>
+        <w:numPr>
+          <w:ilvl w:val="0"/>
+          <w:numId w:val="1005"/>
+        </w:numPr>
+      </w:pPr>
+      <w:r>
+        <w:t xml:space="preserve">Si se observa una velocidad de procesamiento de 100, ¿cuál es la distribución condicional del resto?</w:t>
+      </w:r>
+    </w:p>
+    <w:bookmarkStart w:id="34" w:name="solución-7"/>
+    <w:p>
+      <w:pPr>
+        <w:pStyle w:val="Ttulo3"/>
+      </w:pPr>
+      <w:r>
+        <w:t xml:space="preserve">Solución</w:t>
+      </w:r>
+    </w:p>
+    <w:p>
+      <w:pPr>
+        <w:pStyle w:val="FirstParagraph"/>
+      </w:pPr>
+      <w:r>
+        <w:t xml:space="preserve">Aca va la solución</w:t>
+      </w:r>
+    </w:p>
+    <w:bookmarkEnd w:id="34"/>
+    <w:bookmarkEnd w:id="35"/>
+    <w:bookmarkStart w:id="37" w:name="ejercicio-9"/>
+    <w:p>
+      <w:pPr>
+        <w:pStyle w:val="Ttulo2"/>
+      </w:pPr>
+      <w:r>
+        <w:t xml:space="preserve">Ejercicio 9</w:t>
+      </w:r>
+    </w:p>
+    <w:p>
+      <w:pPr>
+        <w:pStyle w:val="FirstParagraph"/>
+      </w:pPr>
+      <w:r>
+        <w:t xml:space="preserve">Se recopilan datos semanales sobre temperatura</w:t>
+      </w:r>
+      <w:r>
+        <w:t xml:space="preserve"> </w:t>
+      </w:r>
+      <m:oMath>
+        <m:d>
+          <m:dPr>
+            <m:begChr m:val="("/>
+            <m:endChr m:val=")"/>
+            <m:sepChr m:val=""/>
+            <m:grow/>
+          </m:dPr>
+          <m:e>
+            <m:r>
+              <m:rPr>
+                <m:sty m:val="p"/>
+              </m:rPr>
+              <m:t>°</m:t>
+            </m:r>
+            <m:r>
+              <m:t>C</m:t>
+            </m:r>
+          </m:e>
+        </m:d>
+      </m:oMath>
+      <w:r>
+        <w:t xml:space="preserve">, humedad relativa</w:t>
+      </w:r>
+      <w:r>
+        <w:t xml:space="preserve"> </w:t>
+      </w:r>
+      <m:oMath>
+        <m:d>
+          <m:dPr>
+            <m:begChr m:val="("/>
+            <m:endChr m:val=")"/>
+            <m:sepChr m:val=""/>
+            <m:grow/>
+          </m:dPr>
+          <m:e>
+            <m:r>
+              <m:rPr>
+                <m:sty m:val="p"/>
+              </m:rPr>
+              <m:t>%</m:t>
+            </m:r>
+          </m:e>
+        </m:d>
+      </m:oMath>
+      <w:r>
+        <w:t xml:space="preserve"> </w:t>
+      </w:r>
+      <w:r>
+        <w:t xml:space="preserve">y velocidad del viento</w:t>
+      </w:r>
+      <w:r>
+        <w:t xml:space="preserve"> </w:t>
+      </w:r>
+      <m:oMath>
+        <m:d>
+          <m:dPr>
+            <m:begChr m:val="("/>
+            <m:endChr m:val=")"/>
+            <m:sepChr m:val=""/>
+            <m:grow/>
+          </m:dPr>
+          <m:e>
+            <m:r>
+              <m:t>k</m:t>
+            </m:r>
+            <m:r>
+              <m:t>m</m:t>
+            </m:r>
+            <m:r>
+              <m:rPr>
+                <m:sty m:val="p"/>
+              </m:rPr>
+              <m:t>/</m:t>
+            </m:r>
+            <m:r>
+              <m:t>h</m:t>
+            </m:r>
+          </m:e>
+        </m:d>
+      </m:oMath>
+      <w:r>
+        <w:t xml:space="preserve"> </w:t>
+      </w:r>
+      <w:r>
+        <w:t xml:space="preserve">en una ciudad. Se modela:</w:t>
+      </w:r>
+    </w:p>
+    <w:p>
+      <w:pPr>
+        <w:pStyle w:val="SourceCode"/>
+      </w:pPr>
+      <w:r>
+        <w:rPr>
+          <w:rStyle w:val="NormalTok"/>
+        </w:rPr>
+        <w:t xml:space="preserve">E_X </w:t>
+      </w:r>
+      <w:r>
+        <w:rPr>
+          <w:rStyle w:val="OtherTok"/>
+        </w:rPr>
+        <w:t xml:space="preserve">&lt;-</w:t>
+      </w:r>
+      <w:r>
+        <w:rPr>
+          <w:rStyle w:val="NormalTok"/>
+        </w:rPr>
+        <w:t xml:space="preserve"> </w:t>
+      </w:r>
+      <w:r>
+        <w:rPr>
+          <w:rStyle w:val="FunctionTok"/>
+        </w:rPr>
+        <w:t xml:space="preserve">matrix</w:t>
+      </w:r>
+      <w:r>
+        <w:rPr>
+          <w:rStyle w:val="NormalTok"/>
+        </w:rPr>
+        <w:t xml:space="preserve">(</w:t>
+      </w:r>
+      <w:r>
+        <w:rPr>
+          <w:rStyle w:val="FunctionTok"/>
+        </w:rPr>
+        <w:t xml:space="preserve">c</w:t>
+      </w:r>
+      <w:r>
+        <w:rPr>
+          <w:rStyle w:val="NormalTok"/>
+        </w:rPr>
+        <w:t xml:space="preserve">(</w:t>
+      </w:r>
+      <w:r>
+        <w:rPr>
+          <w:rStyle w:val="DecValTok"/>
+        </w:rPr>
+        <w:t xml:space="preserve">22</w:t>
+      </w:r>
+      <w:r>
+        <w:rPr>
+          <w:rStyle w:val="NormalTok"/>
+        </w:rPr>
+        <w:t xml:space="preserve">, </w:t>
+      </w:r>
+      <w:r>
+        <w:rPr>
+          <w:rStyle w:val="DecValTok"/>
+        </w:rPr>
+        <w:t xml:space="preserve">60</w:t>
+      </w:r>
+      <w:r>
+        <w:rPr>
+          <w:rStyle w:val="NormalTok"/>
+        </w:rPr>
+        <w:t xml:space="preserve">, </w:t>
+      </w:r>
+      <w:r>
+        <w:rPr>
+          <w:rStyle w:val="DecValTok"/>
+        </w:rPr>
+        <w:t xml:space="preserve">12</w:t>
+      </w:r>
+      <w:r>
+        <w:rPr>
+          <w:rStyle w:val="NormalTok"/>
+        </w:rPr>
+        <w:t xml:space="preserve">),</w:t>
+      </w:r>
+      <w:r>
+        <w:rPr>
+          <w:rStyle w:val="DecValTok"/>
+        </w:rPr>
+        <w:t xml:space="preserve">3</w:t>
+      </w:r>
+      <w:r>
+        <w:rPr>
+          <w:rStyle w:val="NormalTok"/>
+        </w:rPr>
+        <w:t xml:space="preserve">,</w:t>
+      </w:r>
+      <w:r>
+        <w:rPr>
+          <w:rStyle w:val="DecValTok"/>
+        </w:rPr>
+        <w:t xml:space="preserve">1</w:t>
+      </w:r>
+      <w:r>
+        <w:rPr>
+          <w:rStyle w:val="NormalTok"/>
+        </w:rPr>
+        <w:t xml:space="preserve">) ; E_X</w:t>
+      </w:r>
+    </w:p>
+    <w:p>
+      <w:pPr>
+        <w:pStyle w:val="SourceCode"/>
+      </w:pPr>
+      <w:r>
+        <w:rPr>
+          <w:rStyle w:val="VerbatimChar"/>
+        </w:rPr>
+        <w:t xml:space="preserve">##      [,1]</w:t>
+      </w:r>
+      <w:r>
+        <w:br/>
+      </w:r>
+      <w:r>
+        <w:rPr>
+          <w:rStyle w:val="VerbatimChar"/>
+        </w:rPr>
+        <w:t xml:space="preserve">## [1,]   22</w:t>
+      </w:r>
+      <w:r>
+        <w:br/>
+      </w:r>
+      <w:r>
+        <w:rPr>
+          <w:rStyle w:val="VerbatimChar"/>
+        </w:rPr>
+        <w:t xml:space="preserve">## [2,]   60</w:t>
+      </w:r>
+      <w:r>
+        <w:br/>
+      </w:r>
+      <w:r>
+        <w:rPr>
+          <w:rStyle w:val="VerbatimChar"/>
+        </w:rPr>
+        <w:t xml:space="preserve">## [3,]   12</w:t>
+      </w:r>
+    </w:p>
+    <w:p>
+      <w:pPr>
+        <w:pStyle w:val="SourceCode"/>
+      </w:pPr>
+      <w:r>
+        <w:rPr>
+          <w:rStyle w:val="NormalTok"/>
+        </w:rPr>
+        <w:t xml:space="preserve">Sigma </w:t>
+      </w:r>
+      <w:r>
+        <w:rPr>
+          <w:rStyle w:val="OtherTok"/>
+        </w:rPr>
+        <w:t xml:space="preserve">&lt;-</w:t>
+      </w:r>
+      <w:r>
+        <w:rPr>
+          <w:rStyle w:val="NormalTok"/>
+        </w:rPr>
+        <w:t xml:space="preserve"> </w:t>
+      </w:r>
+      <w:r>
+        <w:rPr>
+          <w:rStyle w:val="FunctionTok"/>
+        </w:rPr>
+        <w:t xml:space="preserve">matrix</w:t>
+      </w:r>
+      <w:r>
+        <w:rPr>
+          <w:rStyle w:val="NormalTok"/>
+        </w:rPr>
+        <w:t xml:space="preserve">(</w:t>
+      </w:r>
+      <w:r>
+        <w:rPr>
+          <w:rStyle w:val="FunctionTok"/>
+        </w:rPr>
+        <w:t xml:space="preserve">c</w:t>
+      </w:r>
+      <w:r>
+        <w:rPr>
+          <w:rStyle w:val="NormalTok"/>
+        </w:rPr>
+        <w:t xml:space="preserve">(</w:t>
+      </w:r>
+      <w:r>
+        <w:rPr>
+          <w:rStyle w:val="DecValTok"/>
+        </w:rPr>
+        <w:t xml:space="preserve">4</w:t>
+      </w:r>
+      <w:r>
+        <w:rPr>
+          <w:rStyle w:val="NormalTok"/>
+        </w:rPr>
+        <w:t xml:space="preserve">, </w:t>
+      </w:r>
+      <w:r>
+        <w:rPr>
+          <w:rStyle w:val="SpecialCharTok"/>
+        </w:rPr>
+        <w:t xml:space="preserve">-</w:t>
+      </w:r>
+      <w:r>
+        <w:rPr>
+          <w:rStyle w:val="DecValTok"/>
+        </w:rPr>
+        <w:t xml:space="preserve">2</w:t>
+      </w:r>
+      <w:r>
+        <w:rPr>
+          <w:rStyle w:val="NormalTok"/>
+        </w:rPr>
+        <w:t xml:space="preserve">, </w:t>
+      </w:r>
+      <w:r>
+        <w:rPr>
+          <w:rStyle w:val="FloatTok"/>
+        </w:rPr>
+        <w:t xml:space="preserve">0.5</w:t>
+      </w:r>
+      <w:r>
+        <w:rPr>
+          <w:rStyle w:val="NormalTok"/>
+        </w:rPr>
+        <w:t xml:space="preserve">, </w:t>
+      </w:r>
+      <w:r>
+        <w:rPr>
+          <w:rStyle w:val="SpecialCharTok"/>
+        </w:rPr>
+        <w:t xml:space="preserve">-</w:t>
+      </w:r>
+      <w:r>
+        <w:rPr>
+          <w:rStyle w:val="DecValTok"/>
+        </w:rPr>
+        <w:t xml:space="preserve">2</w:t>
+      </w:r>
+      <w:r>
+        <w:rPr>
+          <w:rStyle w:val="NormalTok"/>
+        </w:rPr>
+        <w:t xml:space="preserve">, </w:t>
+      </w:r>
+      <w:r>
+        <w:rPr>
+          <w:rStyle w:val="DecValTok"/>
+        </w:rPr>
+        <w:t xml:space="preserve">9</w:t>
+      </w:r>
+      <w:r>
+        <w:rPr>
+          <w:rStyle w:val="NormalTok"/>
+        </w:rPr>
+        <w:t xml:space="preserve">, </w:t>
+      </w:r>
+      <w:r>
+        <w:rPr>
+          <w:rStyle w:val="FloatTok"/>
+        </w:rPr>
+        <w:t xml:space="preserve">1.5</w:t>
+      </w:r>
+      <w:r>
+        <w:rPr>
+          <w:rStyle w:val="NormalTok"/>
+        </w:rPr>
+        <w:t xml:space="preserve">, </w:t>
+      </w:r>
+      <w:r>
+        <w:rPr>
+          <w:rStyle w:val="FloatTok"/>
+        </w:rPr>
+        <w:t xml:space="preserve">0.5</w:t>
+      </w:r>
+      <w:r>
+        <w:rPr>
+          <w:rStyle w:val="NormalTok"/>
+        </w:rPr>
+        <w:t xml:space="preserve">, </w:t>
+      </w:r>
+      <w:r>
+        <w:rPr>
+          <w:rStyle w:val="FloatTok"/>
+        </w:rPr>
+        <w:t xml:space="preserve">1.5</w:t>
+      </w:r>
+      <w:r>
+        <w:rPr>
+          <w:rStyle w:val="NormalTok"/>
+        </w:rPr>
+        <w:t xml:space="preserve">, </w:t>
+      </w:r>
+      <w:r>
+        <w:rPr>
+          <w:rStyle w:val="DecValTok"/>
+        </w:rPr>
+        <w:t xml:space="preserve">1</w:t>
+      </w:r>
+      <w:r>
+        <w:rPr>
+          <w:rStyle w:val="NormalTok"/>
+        </w:rPr>
+        <w:t xml:space="preserve">),</w:t>
+      </w:r>
+      <w:r>
+        <w:rPr>
+          <w:rStyle w:val="DecValTok"/>
+        </w:rPr>
+        <w:t xml:space="preserve">3</w:t>
+      </w:r>
+      <w:r>
+        <w:rPr>
+          <w:rStyle w:val="NormalTok"/>
+        </w:rPr>
+        <w:t xml:space="preserve">,</w:t>
+      </w:r>
+      <w:r>
+        <w:rPr>
+          <w:rStyle w:val="DecValTok"/>
+        </w:rPr>
+        <w:t xml:space="preserve">3</w:t>
+      </w:r>
+      <w:r>
+        <w:rPr>
+          <w:rStyle w:val="NormalTok"/>
+        </w:rPr>
+        <w:t xml:space="preserve">) ; Sigma</w:t>
+      </w:r>
+    </w:p>
+    <w:p>
+      <w:pPr>
+        <w:pStyle w:val="SourceCode"/>
+      </w:pPr>
+      <w:r>
+        <w:rPr>
+          <w:rStyle w:val="VerbatimChar"/>
+        </w:rPr>
+        <w:t xml:space="preserve">##      [,1] [,2] [,3]</w:t>
+      </w:r>
+      <w:r>
+        <w:br/>
+      </w:r>
+      <w:r>
+        <w:rPr>
+          <w:rStyle w:val="VerbatimChar"/>
+        </w:rPr>
+        <w:t xml:space="preserve">## [1,]  4.0 -2.0  0.5</w:t>
+      </w:r>
+      <w:r>
+        <w:br/>
+      </w:r>
+      <w:r>
+        <w:rPr>
+          <w:rStyle w:val="VerbatimChar"/>
+        </w:rPr>
+        <w:t xml:space="preserve">## [2,] -2.0  9.0  1.5</w:t>
+      </w:r>
+      <w:r>
+        <w:br/>
+      </w:r>
+      <w:r>
+        <w:rPr>
+          <w:rStyle w:val="VerbatimChar"/>
+        </w:rPr>
+        <w:t xml:space="preserve">## [3,]  0.5  1.5  1.0</w:t>
+      </w:r>
+    </w:p>
+    <w:p>
+      <w:pPr>
+        <w:pStyle w:val="Compact"/>
+        <w:numPr>
+          <w:ilvl w:val="0"/>
+          <w:numId w:val="1006"/>
+        </w:numPr>
+      </w:pPr>
+      <w:r>
+        <w:t xml:space="preserve">Hallar la distribución de una combinación lineal:</w:t>
+      </w:r>
+    </w:p>
+    <w:p>
+      <w:pPr>
+        <w:pStyle w:val="Compact"/>
+      </w:pPr>
+      <m:oMathPara>
+        <m:oMathParaPr>
+          <m:jc m:val="center"/>
+        </m:oMathParaPr>
+        <m:oMath>
+          <m:r>
+            <m:rPr>
+              <m:nor/>
+              <m:sty m:val="p"/>
+            </m:rPr>
+            <m:t>índice climático</m:t>
+          </m:r>
+          <m:r>
+            <m:rPr>
+              <m:sty m:val="p"/>
+            </m:rPr>
+            <m:t>=</m:t>
+          </m:r>
+          <m:r>
+            <m:t>0.5</m:t>
+          </m:r>
+          <m:r>
+            <m:rPr>
+              <m:sty m:val="p"/>
+            </m:rPr>
+            <m:t>⋅</m:t>
+          </m:r>
+          <m:r>
+            <m:rPr>
+              <m:nor/>
+              <m:sty m:val="p"/>
+            </m:rPr>
+            <m:t>Temp</m:t>
+          </m:r>
+          <m:r>
+            <m:rPr>
+              <m:sty m:val="p"/>
+            </m:rPr>
+            <m:t>+</m:t>
+          </m:r>
+          <m:r>
+            <m:t>0.3</m:t>
+          </m:r>
+          <m:r>
+            <m:rPr>
+              <m:sty m:val="p"/>
+            </m:rPr>
+            <m:t>⋅</m:t>
+          </m:r>
+          <m:r>
+            <m:rPr>
+              <m:nor/>
+              <m:sty m:val="p"/>
+            </m:rPr>
+            <m:t>Hum</m:t>
+          </m:r>
+          <m:r>
+            <m:rPr>
+              <m:sty m:val="p"/>
+            </m:rPr>
+            <m:t>−</m:t>
+          </m:r>
+          <m:r>
+            <m:t>0.2</m:t>
+          </m:r>
+          <m:r>
+            <m:rPr>
+              <m:sty m:val="p"/>
+            </m:rPr>
+            <m:t>⋅</m:t>
+          </m:r>
+          <m:r>
+            <m:rPr>
+              <m:nor/>
+              <m:sty m:val="p"/>
+            </m:rPr>
+            <m:t>Viento</m:t>
+          </m:r>
+        </m:oMath>
+      </m:oMathPara>
+    </w:p>
+    <w:p>
+      <w:pPr>
+        <w:pStyle w:val="Compact"/>
+        <w:numPr>
+          <w:ilvl w:val="0"/>
+          <w:numId w:val="1006"/>
+        </w:numPr>
+      </w:pPr>
+      <w:r>
+        <w:t xml:space="preserve">¿Cuál es la probabilidad de que el índice climático sea &gt; 27?</w:t>
+      </w:r>
+    </w:p>
+    <w:bookmarkStart w:id="36" w:name="solución-8"/>
+    <w:p>
+      <w:pPr>
+        <w:pStyle w:val="Ttulo3"/>
+      </w:pPr>
+      <w:r>
+        <w:t xml:space="preserve">Solución</w:t>
+      </w:r>
+    </w:p>
+    <w:p>
+      <w:pPr>
+        <w:pStyle w:val="FirstParagraph"/>
+      </w:pPr>
+      <w:r>
+        <w:t xml:space="preserve">Aca va la solución</w:t>
+      </w:r>
+    </w:p>
+    <w:bookmarkEnd w:id="36"/>
+    <w:bookmarkEnd w:id="37"/>
+    <w:bookmarkEnd w:id="38"/>
     <w:sectPr>
       <w:headerReference r:id="rId9" w:type="default"/>
       <w:pgSz w:h="15840" w:w="12240"/>
@@ -7250,6 +9113,126 @@
     <w:abstractNumId w:val="991"/>
   </w:num>
   <w:num w:numId="1002">
+    <w:abstractNumId w:val="99721"/>
+    <w:lvlOverride w:ilvl="0">
+      <w:startOverride w:val="1"/>
+    </w:lvlOverride>
+    <w:lvlOverride w:ilvl="1">
+      <w:startOverride w:val="1"/>
+    </w:lvlOverride>
+    <w:lvlOverride w:ilvl="2">
+      <w:startOverride w:val="1"/>
+    </w:lvlOverride>
+    <w:lvlOverride w:ilvl="3">
+      <w:startOverride w:val="1"/>
+    </w:lvlOverride>
+    <w:lvlOverride w:ilvl="4">
+      <w:startOverride w:val="1"/>
+    </w:lvlOverride>
+    <w:lvlOverride w:ilvl="5">
+      <w:startOverride w:val="1"/>
+    </w:lvlOverride>
+    <w:lvlOverride w:ilvl="6">
+      <w:startOverride w:val="1"/>
+    </w:lvlOverride>
+    <w:lvlOverride w:ilvl="7">
+      <w:startOverride w:val="1"/>
+    </w:lvlOverride>
+    <w:lvlOverride w:ilvl="8">
+      <w:startOverride w:val="1"/>
+    </w:lvlOverride>
+  </w:num>
+  <w:num w:numId="1003">
+    <w:abstractNumId w:val="99721"/>
+    <w:lvlOverride w:ilvl="0">
+      <w:startOverride w:val="1"/>
+    </w:lvlOverride>
+    <w:lvlOverride w:ilvl="1">
+      <w:startOverride w:val="1"/>
+    </w:lvlOverride>
+    <w:lvlOverride w:ilvl="2">
+      <w:startOverride w:val="1"/>
+    </w:lvlOverride>
+    <w:lvlOverride w:ilvl="3">
+      <w:startOverride w:val="1"/>
+    </w:lvlOverride>
+    <w:lvlOverride w:ilvl="4">
+      <w:startOverride w:val="1"/>
+    </w:lvlOverride>
+    <w:lvlOverride w:ilvl="5">
+      <w:startOverride w:val="1"/>
+    </w:lvlOverride>
+    <w:lvlOverride w:ilvl="6">
+      <w:startOverride w:val="1"/>
+    </w:lvlOverride>
+    <w:lvlOverride w:ilvl="7">
+      <w:startOverride w:val="1"/>
+    </w:lvlOverride>
+    <w:lvlOverride w:ilvl="8">
+      <w:startOverride w:val="1"/>
+    </w:lvlOverride>
+  </w:num>
+  <w:num w:numId="1004">
+    <w:abstractNumId w:val="99721"/>
+    <w:lvlOverride w:ilvl="0">
+      <w:startOverride w:val="1"/>
+    </w:lvlOverride>
+    <w:lvlOverride w:ilvl="1">
+      <w:startOverride w:val="1"/>
+    </w:lvlOverride>
+    <w:lvlOverride w:ilvl="2">
+      <w:startOverride w:val="1"/>
+    </w:lvlOverride>
+    <w:lvlOverride w:ilvl="3">
+      <w:startOverride w:val="1"/>
+    </w:lvlOverride>
+    <w:lvlOverride w:ilvl="4">
+      <w:startOverride w:val="1"/>
+    </w:lvlOverride>
+    <w:lvlOverride w:ilvl="5">
+      <w:startOverride w:val="1"/>
+    </w:lvlOverride>
+    <w:lvlOverride w:ilvl="6">
+      <w:startOverride w:val="1"/>
+    </w:lvlOverride>
+    <w:lvlOverride w:ilvl="7">
+      <w:startOverride w:val="1"/>
+    </w:lvlOverride>
+    <w:lvlOverride w:ilvl="8">
+      <w:startOverride w:val="1"/>
+    </w:lvlOverride>
+  </w:num>
+  <w:num w:numId="1005">
+    <w:abstractNumId w:val="99721"/>
+    <w:lvlOverride w:ilvl="0">
+      <w:startOverride w:val="1"/>
+    </w:lvlOverride>
+    <w:lvlOverride w:ilvl="1">
+      <w:startOverride w:val="1"/>
+    </w:lvlOverride>
+    <w:lvlOverride w:ilvl="2">
+      <w:startOverride w:val="1"/>
+    </w:lvlOverride>
+    <w:lvlOverride w:ilvl="3">
+      <w:startOverride w:val="1"/>
+    </w:lvlOverride>
+    <w:lvlOverride w:ilvl="4">
+      <w:startOverride w:val="1"/>
+    </w:lvlOverride>
+    <w:lvlOverride w:ilvl="5">
+      <w:startOverride w:val="1"/>
+    </w:lvlOverride>
+    <w:lvlOverride w:ilvl="6">
+      <w:startOverride w:val="1"/>
+    </w:lvlOverride>
+    <w:lvlOverride w:ilvl="7">
+      <w:startOverride w:val="1"/>
+    </w:lvlOverride>
+    <w:lvlOverride w:ilvl="8">
+      <w:startOverride w:val="1"/>
+    </w:lvlOverride>
+  </w:num>
+  <w:num w:numId="1006">
     <w:abstractNumId w:val="99721"/>
     <w:lvlOverride w:ilvl="0">
       <w:startOverride w:val="1"/>

</xml_diff>